<commit_message>
Add Literature Review V01
</commit_message>
<xml_diff>
--- a/Report.docx
+++ b/Report.docx
@@ -671,7 +671,6 @@
           <w:szCs w:val="24"/>
         </w:rPr>
       </w:pPr>
-      <w:proofErr w:type="spellStart"/>
       <w:r>
         <w:rPr>
           <w:rFonts w:ascii="Times New Roman" w:hAnsi="Times New Roman"/>
@@ -679,37 +678,7 @@
           <w:spacing w:val="-3"/>
           <w:szCs w:val="24"/>
         </w:rPr>
-        <w:t>Azadeh</w:t>
-      </w:r>
-      <w:proofErr w:type="spellEnd"/>
-      <w:r>
-        <w:rPr>
-          <w:rFonts w:ascii="Times New Roman" w:hAnsi="Times New Roman"/>
-          <w:iCs/>
-          <w:spacing w:val="-3"/>
-          <w:szCs w:val="24"/>
-        </w:rPr>
-        <w:t xml:space="preserve"> </w:t>
-      </w:r>
-      <w:proofErr w:type="spellStart"/>
-      <w:r>
-        <w:rPr>
-          <w:rFonts w:ascii="Times New Roman" w:hAnsi="Times New Roman"/>
-          <w:iCs/>
-          <w:spacing w:val="-3"/>
-          <w:szCs w:val="24"/>
-        </w:rPr>
-        <w:t>Almasi</w:t>
-      </w:r>
-      <w:proofErr w:type="spellEnd"/>
-      <w:r>
-        <w:rPr>
-          <w:rFonts w:ascii="Times New Roman" w:hAnsi="Times New Roman"/>
-          <w:iCs/>
-          <w:spacing w:val="-3"/>
-          <w:szCs w:val="24"/>
-        </w:rPr>
-        <w:t xml:space="preserve"> </w:t>
+        <w:t xml:space="preserve">Azadeh Almasi </w:t>
       </w:r>
     </w:p>
     <w:p>
@@ -1380,20 +1349,8 @@
           <w:sz w:val="22"/>
           <w:szCs w:val="22"/>
         </w:rPr>
-        <w:t xml:space="preserve">An overview of the problem studied and why this is interesting/relevant/ </w:t>
-      </w:r>
-      <w:proofErr w:type="gramStart"/>
-      <w:r>
-        <w:rPr>
-          <w:rFonts w:ascii="Times New Roman" w:hAnsi="Times New Roman"/>
-          <w:i/>
-          <w:spacing w:val="-3"/>
-          <w:sz w:val="22"/>
-          <w:szCs w:val="22"/>
-        </w:rPr>
-        <w:t>important</w:t>
-      </w:r>
-      <w:proofErr w:type="gramEnd"/>
+        <w:t>An overview of the problem studied and why this is interesting/relevant/ important</w:t>
+      </w:r>
     </w:p>
     <w:p>
       <w:pPr>
@@ -1442,20 +1399,8 @@
           <w:sz w:val="22"/>
           <w:szCs w:val="22"/>
         </w:rPr>
-        <w:t xml:space="preserve"> description of the approach </w:t>
-      </w:r>
-      <w:proofErr w:type="gramStart"/>
-      <w:r>
-        <w:rPr>
-          <w:rFonts w:ascii="Times New Roman" w:hAnsi="Times New Roman"/>
-          <w:i/>
-          <w:spacing w:val="-3"/>
-          <w:sz w:val="22"/>
-          <w:szCs w:val="22"/>
-        </w:rPr>
-        <w:t>taken</w:t>
-      </w:r>
-      <w:proofErr w:type="gramEnd"/>
+        <w:t xml:space="preserve"> description of the approach taken</w:t>
+      </w:r>
     </w:p>
     <w:p>
       <w:pPr>
@@ -1834,23 +1779,7 @@
           <w:sz w:val="22"/>
           <w:szCs w:val="22"/>
         </w:rPr>
-        <w:t xml:space="preserve">Sign in the box below to certify that the work carried out is your own. By signing this </w:t>
-      </w:r>
-      <w:proofErr w:type="gramStart"/>
-      <w:r>
-        <w:rPr>
-          <w:sz w:val="22"/>
-          <w:szCs w:val="22"/>
-        </w:rPr>
-        <w:t>box</w:t>
-      </w:r>
-      <w:proofErr w:type="gramEnd"/>
-      <w:r>
-        <w:rPr>
-          <w:sz w:val="22"/>
-          <w:szCs w:val="22"/>
-        </w:rPr>
-        <w:t xml:space="preserve"> you are certifying that your dissertation is free from plagiarism. Make sure that you are fully aware of the Department guidelines on plagiarism (see the </w:t>
+        <w:t xml:space="preserve">Sign in the box below to certify that the work carried out is your own. By signing this box you are certifying that your dissertation is free from plagiarism. Make sure that you are fully aware of the Department guidelines on plagiarism (see the </w:t>
       </w:r>
       <w:r>
         <w:rPr>
@@ -1934,19 +1863,8 @@
           <w:sz w:val="22"/>
           <w:szCs w:val="22"/>
         </w:rPr>
-        <w:t xml:space="preserve"> certify that the work presented in the dissertation is my own unless </w:t>
-      </w:r>
-      <w:proofErr w:type="gramStart"/>
-      <w:r>
-        <w:rPr>
-          <w:rFonts w:ascii="Times New Roman" w:hAnsi="Times New Roman"/>
-          <w:spacing w:val="-3"/>
-          <w:sz w:val="22"/>
-          <w:szCs w:val="22"/>
-        </w:rPr>
-        <w:t>referenced</w:t>
-      </w:r>
-      <w:proofErr w:type="gramEnd"/>
+        <w:t xml:space="preserve"> certify that the work presented in the dissertation is my own unless referenced</w:t>
+      </w:r>
     </w:p>
     <w:p>
       <w:pPr>
@@ -5472,21 +5390,7 @@
         <w:rPr>
           <w:color w:val="000000"/>
         </w:rPr>
-        <w:t>(</w:t>
-      </w:r>
-      <w:proofErr w:type="spellStart"/>
-      <w:r>
-        <w:rPr>
-          <w:color w:val="000000"/>
-        </w:rPr>
-        <w:t>Schröer</w:t>
-      </w:r>
-      <w:proofErr w:type="spellEnd"/>
-      <w:r>
-        <w:rPr>
-          <w:color w:val="000000"/>
-        </w:rPr>
-        <w:t>, Kruse and Gómez, 2021)</w:t>
+        <w:t>(Schröer, Kruse and Gómez, 2021)</w:t>
       </w:r>
       <w:r>
         <w:rPr>
@@ -5514,21 +5418,7 @@
         <w:rPr>
           <w:color w:val="0E101A"/>
         </w:rPr>
-        <w:t>As CRISP-DM (</w:t>
-      </w:r>
-      <w:proofErr w:type="spellStart"/>
-      <w:r>
-        <w:rPr>
-          <w:color w:val="0E101A"/>
-        </w:rPr>
-        <w:t>CRoss</w:t>
-      </w:r>
-      <w:proofErr w:type="spellEnd"/>
-      <w:r>
-        <w:rPr>
-          <w:color w:val="0E101A"/>
-        </w:rPr>
-        <w:t xml:space="preserve"> Industry Standard Process for Data Mining) is one of the project management and process methods that offers a framework for executing big data projects which is independent of both the industry sector and the technology employed, it is one of the project management and process methodologies. This model is intended to make large data mining initiatives less expensive, more trustworthy, repeatable, easier to organize, and quicker</w:t>
+        <w:t>As CRISP-DM (CRoss Industry Standard Process for Data Mining) is one of the project management and process methods that offers a framework for executing big data projects which is independent of both the industry sector and the technology employed, it is one of the project management and process methodologies. This model is intended to make large data mining initiatives less expensive, more trustworthy, repeatable, easier to organize, and quicker</w:t>
       </w:r>
       <w:r>
         <w:rPr>
@@ -5721,25 +5611,7 @@
           <w:sz w:val="24"/>
           <w:szCs w:val="28"/>
         </w:rPr>
-        <w:t xml:space="preserve">In the part on data analysis, our primary focus is on the creation of a deep learning model that is based on the Transformer. This article investigates the methods that was applied in order to </w:t>
-      </w:r>
-      <w:proofErr w:type="spellStart"/>
-      <w:r>
-        <w:rPr>
-          <w:rFonts w:ascii="Times New Roman" w:hAnsi="Times New Roman"/>
-          <w:sz w:val="24"/>
-          <w:szCs w:val="28"/>
-        </w:rPr>
-        <w:t>analyse</w:t>
-      </w:r>
-      <w:proofErr w:type="spellEnd"/>
-      <w:r>
-        <w:rPr>
-          <w:rFonts w:ascii="Times New Roman" w:hAnsi="Times New Roman"/>
-          <w:sz w:val="24"/>
-          <w:szCs w:val="28"/>
-        </w:rPr>
-        <w:t xml:space="preserve"> the data and construct the model. The process of data analysis initiates with the collection of relevant datasets, continues with the pre-processing of the data, then moves on to the training of the deep learning model, and finally concludes with the evaluation and testing of the model.</w:t>
+        <w:t>In the part on data analysis, our primary focus is on the creation of a deep learning model that is based on the Transformer. This article investigates the methods that was applied in order to analyse the data and construct the model. The process of data analysis initiates with the collection of relevant datasets, continues with the pre-processing of the data, then moves on to the training of the deep learning model, and finally concludes with the evaluation and testing of the model.</w:t>
       </w:r>
     </w:p>
     <w:p>
@@ -5777,25 +5649,7 @@
           <w:sz w:val="24"/>
           <w:szCs w:val="28"/>
         </w:rPr>
-        <w:t xml:space="preserve">In the discussion section, we will thoroughly </w:t>
-      </w:r>
-      <w:proofErr w:type="spellStart"/>
-      <w:r>
-        <w:rPr>
-          <w:rFonts w:ascii="Times New Roman" w:hAnsi="Times New Roman"/>
-          <w:sz w:val="24"/>
-          <w:szCs w:val="28"/>
-        </w:rPr>
-        <w:t>analyse</w:t>
-      </w:r>
-      <w:proofErr w:type="spellEnd"/>
-      <w:r>
-        <w:rPr>
-          <w:rFonts w:ascii="Times New Roman" w:hAnsi="Times New Roman"/>
-          <w:sz w:val="24"/>
-          <w:szCs w:val="28"/>
-        </w:rPr>
-        <w:t xml:space="preserve"> and interpret the results gained from the data analysis. This section offers a comprehensive examination and interpretation of the findings, highlighting their relevance within the framework of the research objectives and aims. Moreover, it addresses any limitations or challenges faced during the research and presents an assessment of the implications arising from the findings.</w:t>
+        <w:t>In the discussion section, we will thoroughly analyse and interpret the results gained from the data analysis. This section offers a comprehensive examination and interpretation of the findings, highlighting their relevance within the framework of the research objectives and aims. Moreover, it addresses any limitations or challenges faced during the research and presents an assessment of the implications arising from the findings.</w:t>
       </w:r>
     </w:p>
     <w:p>
@@ -5925,17 +5779,27 @@
     </w:p>
     <w:p>
       <w:pPr>
-        <w:spacing w:line="360" w:lineRule="auto"/>
-        <w:jc w:val="both"/>
-        <w:rPr>
-          <w:rFonts w:ascii="Times New Roman" w:hAnsi="Times New Roman"/>
-          <w:szCs w:val="24"/>
-        </w:rPr>
-      </w:pPr>
-    </w:p>
-    <w:p>
-      <w:pPr>
-        <w:spacing w:line="360" w:lineRule="auto"/>
+        <w:spacing w:line="276" w:lineRule="auto"/>
+        <w:jc w:val="both"/>
+        <w:rPr>
+          <w:rFonts w:ascii="Times New Roman" w:hAnsi="Times New Roman"/>
+          <w:szCs w:val="24"/>
+        </w:rPr>
+      </w:pPr>
+    </w:p>
+    <w:p>
+      <w:pPr>
+        <w:spacing w:line="276" w:lineRule="auto"/>
+        <w:jc w:val="both"/>
+        <w:rPr>
+          <w:rFonts w:ascii="Times New Roman" w:hAnsi="Times New Roman"/>
+          <w:szCs w:val="24"/>
+        </w:rPr>
+      </w:pPr>
+    </w:p>
+    <w:p>
+      <w:pPr>
+        <w:spacing w:line="276" w:lineRule="auto"/>
         <w:jc w:val="both"/>
         <w:rPr>
           <w:rFonts w:ascii="Times New Roman" w:hAnsi="Times New Roman"/>
@@ -5954,6 +5818,1060 @@
           <w:szCs w:val="28"/>
         </w:rPr>
         <w:lastRenderedPageBreak/>
+        <w:t>Literature Review</w:t>
+      </w:r>
+    </w:p>
+    <w:p>
+      <w:pPr>
+        <w:spacing w:line="276" w:lineRule="auto"/>
+        <w:jc w:val="both"/>
+        <w:rPr>
+          <w:b/>
+          <w:bCs/>
+          <w:color w:val="333333"/>
+          <w:shd w:val="clear" w:color="auto" w:fill="FFFFFF"/>
+        </w:rPr>
+      </w:pPr>
+      <w:r>
+        <w:rPr>
+          <w:rFonts w:ascii="Times New Roman" w:hAnsi="Times New Roman"/>
+          <w:snapToGrid/>
+          <w:color w:val="333333"/>
+          <w:szCs w:val="24"/>
+          <w:shd w:val="clear" w:color="auto" w:fill="FFFFFF"/>
+          <w:lang w:eastAsia="en-GB"/>
+        </w:rPr>
+        <w:t>In order to forecast market movements, various techniques have been employed, including statistical analysis, pattern recognition, machine learning, sentiment analysis, and hybrid approaches. Statistical analysis, being the oldest method, is used for analysing data. Pattern recognition, which relies on visual strategies, has become widely adopted by traders to identify trends and patterns in stock market data. Machine learning, especially with advancements in deep learning tools, has gained significant popularity for predicting time-series data. The introduction of machine learning-based recognition has further emphasized the significance of pattern recognition theory.</w:t>
+      </w:r>
+      <w:r>
+        <w:rPr>
+          <w:rFonts w:ascii="Times New Roman" w:hAnsi="Times New Roman"/>
+          <w:snapToGrid/>
+          <w:color w:val="333333"/>
+          <w:szCs w:val="24"/>
+          <w:shd w:val="clear" w:color="auto" w:fill="FFFFFF"/>
+          <w:lang w:eastAsia="en-GB"/>
+        </w:rPr>
+        <w:t xml:space="preserve"> </w:t>
+      </w:r>
+      <w:r>
+        <w:rPr>
+          <w:rFonts w:ascii="Times New Roman" w:hAnsi="Times New Roman"/>
+          <w:snapToGrid/>
+          <w:color w:val="333333"/>
+          <w:szCs w:val="24"/>
+          <w:shd w:val="clear" w:color="auto" w:fill="FFFFFF"/>
+          <w:lang w:eastAsia="en-GB"/>
+        </w:rPr>
+        <w:t>Sentiment analysis takes a different approach by analysing crowd-sourced data. It relies on the concept of "wisdom of crowds," considering the collective opinion of individuals as reliable as that of a single expert. This method utilizes news, current events, public releases, and social media to make market forecasts.</w:t>
+      </w:r>
+      <w:r>
+        <w:rPr>
+          <w:rFonts w:ascii="Times New Roman" w:hAnsi="Times New Roman"/>
+          <w:snapToGrid/>
+          <w:color w:val="333333"/>
+          <w:szCs w:val="24"/>
+          <w:shd w:val="clear" w:color="auto" w:fill="FFFFFF"/>
+          <w:lang w:eastAsia="en-GB"/>
+        </w:rPr>
+        <w:t xml:space="preserve"> </w:t>
+      </w:r>
+      <w:r>
+        <w:rPr>
+          <w:rFonts w:ascii="Times New Roman" w:hAnsi="Times New Roman"/>
+          <w:snapToGrid/>
+          <w:color w:val="333333"/>
+          <w:szCs w:val="24"/>
+          <w:shd w:val="clear" w:color="auto" w:fill="FFFFFF"/>
+          <w:lang w:eastAsia="en-GB"/>
+        </w:rPr>
+        <w:t>In the hybrid approach, a combination of the aforementioned methods is utilized.</w:t>
+      </w:r>
+      <w:r>
+        <w:rPr>
+          <w:color w:val="333333"/>
+          <w:shd w:val="clear" w:color="auto" w:fill="FFFFFF"/>
+        </w:rPr>
+        <w:t xml:space="preserve"> </w:t>
+      </w:r>
+      <w:r>
+        <w:rPr>
+          <w:rFonts w:ascii="Times New Roman" w:hAnsi="Times New Roman"/>
+          <w:snapToGrid/>
+          <w:color w:val="333333"/>
+          <w:szCs w:val="24"/>
+          <w:shd w:val="clear" w:color="auto" w:fill="FFFFFF"/>
+          <w:lang w:eastAsia="en-GB"/>
+        </w:rPr>
+        <w:t xml:space="preserve">This comprehensive approach integrates </w:t>
+      </w:r>
+      <w:r>
+        <w:rPr>
+          <w:rFonts w:ascii="Times New Roman" w:hAnsi="Times New Roman"/>
+          <w:snapToGrid/>
+          <w:color w:val="333333"/>
+          <w:szCs w:val="24"/>
+          <w:highlight w:val="yellow"/>
+          <w:shd w:val="clear" w:color="auto" w:fill="FFFFFF"/>
+          <w:lang w:eastAsia="en-GB"/>
+        </w:rPr>
+        <w:t>statistical analysis</w:t>
+      </w:r>
+      <w:r>
+        <w:rPr>
+          <w:rFonts w:ascii="Times New Roman" w:hAnsi="Times New Roman"/>
+          <w:snapToGrid/>
+          <w:color w:val="333333"/>
+          <w:szCs w:val="24"/>
+          <w:shd w:val="clear" w:color="auto" w:fill="FFFFFF"/>
+          <w:lang w:eastAsia="en-GB"/>
+        </w:rPr>
+        <w:t>,</w:t>
+      </w:r>
+      <w:r>
+        <w:rPr>
+          <w:color w:val="333333"/>
+          <w:shd w:val="clear" w:color="auto" w:fill="FFFFFF"/>
+        </w:rPr>
+        <w:t xml:space="preserve"> </w:t>
+      </w:r>
+      <w:r>
+        <w:rPr>
+          <w:rFonts w:ascii="Times New Roman" w:hAnsi="Times New Roman"/>
+          <w:snapToGrid/>
+          <w:color w:val="333333"/>
+          <w:szCs w:val="24"/>
+          <w:highlight w:val="yellow"/>
+          <w:shd w:val="clear" w:color="auto" w:fill="FFFFFF"/>
+          <w:lang w:eastAsia="en-GB"/>
+        </w:rPr>
+        <w:t>pattern recognition</w:t>
+      </w:r>
+      <w:r>
+        <w:rPr>
+          <w:rFonts w:ascii="Times New Roman" w:hAnsi="Times New Roman"/>
+          <w:snapToGrid/>
+          <w:color w:val="333333"/>
+          <w:szCs w:val="24"/>
+          <w:shd w:val="clear" w:color="auto" w:fill="FFFFFF"/>
+          <w:lang w:eastAsia="en-GB"/>
+        </w:rPr>
+        <w:t xml:space="preserve">, </w:t>
+      </w:r>
+      <w:r>
+        <w:rPr>
+          <w:rFonts w:ascii="Times New Roman" w:hAnsi="Times New Roman"/>
+          <w:snapToGrid/>
+          <w:color w:val="333333"/>
+          <w:szCs w:val="24"/>
+          <w:highlight w:val="yellow"/>
+          <w:shd w:val="clear" w:color="auto" w:fill="FFFFFF"/>
+          <w:lang w:eastAsia="en-GB"/>
+        </w:rPr>
+        <w:t>machine learning techniques</w:t>
+      </w:r>
+      <w:r>
+        <w:rPr>
+          <w:rFonts w:ascii="Times New Roman" w:hAnsi="Times New Roman"/>
+          <w:snapToGrid/>
+          <w:color w:val="333333"/>
+          <w:szCs w:val="24"/>
+          <w:shd w:val="clear" w:color="auto" w:fill="FFFFFF"/>
+          <w:lang w:eastAsia="en-GB"/>
+        </w:rPr>
+        <w:t xml:space="preserve">, and </w:t>
+      </w:r>
+      <w:r>
+        <w:rPr>
+          <w:rFonts w:ascii="Times New Roman" w:hAnsi="Times New Roman"/>
+          <w:snapToGrid/>
+          <w:color w:val="333333"/>
+          <w:szCs w:val="24"/>
+          <w:highlight w:val="yellow"/>
+          <w:shd w:val="clear" w:color="auto" w:fill="FFFFFF"/>
+          <w:lang w:eastAsia="en-GB"/>
+        </w:rPr>
+        <w:t>sentiment analysis</w:t>
+      </w:r>
+      <w:r>
+        <w:rPr>
+          <w:rFonts w:ascii="Times New Roman" w:hAnsi="Times New Roman"/>
+          <w:snapToGrid/>
+          <w:color w:val="333333"/>
+          <w:szCs w:val="24"/>
+          <w:shd w:val="clear" w:color="auto" w:fill="FFFFFF"/>
+          <w:lang w:eastAsia="en-GB"/>
+        </w:rPr>
+        <w:t xml:space="preserve"> to enhance market analysis and prediction</w:t>
+      </w:r>
+      <w:r>
+        <w:rPr>
+          <w:rFonts w:ascii="Times New Roman" w:hAnsi="Times New Roman"/>
+          <w:snapToGrid/>
+          <w:color w:val="333333"/>
+          <w:szCs w:val="24"/>
+          <w:shd w:val="clear" w:color="auto" w:fill="FFFFFF"/>
+          <w:lang w:eastAsia="en-GB"/>
+        </w:rPr>
+        <w:t xml:space="preserve"> </w:t>
+      </w:r>
+      <w:r>
+        <w:rPr>
+          <w:b/>
+          <w:bCs/>
+          <w:color w:val="333333"/>
+          <w:shd w:val="clear" w:color="auto" w:fill="FFFFFF"/>
+        </w:rPr>
+        <w:fldChar w:fldCharType="begin"/>
+      </w:r>
+      <w:r>
+        <w:rPr>
+          <w:b/>
+          <w:bCs/>
+          <w:color w:val="333333"/>
+          <w:shd w:val="clear" w:color="auto" w:fill="FFFFFF"/>
+        </w:rPr>
+        <w:instrText xml:space="preserve"> ADDIN ZOTERO_ITEM CSL_CITATION {"citationID":"RCuOZ0NK","properties":{"formattedCitation":"(Serafini {\\i{}et al.}, 2020)","plainCitation":"(Serafini et al., 2020)","noteIndex":0},"citationItems":[{"id":71,"uris":["http://zotero.org/users/local/HLcaG7x2/items/SNAH538H"],"itemData":{"id":71,"type":"paper-conference","abstract":"Nowadays, Bitcoin has become the most popular cryptocurrency, which gains the attention of investors and speculators alike. Asset pricing is a risky and challenging activity that enchants lots of shareholders. Indeed, the difﬁculty in making predictions lies in understanding the multiple factors that affect the Bitcoin price trend. Modeling the market behavior and thus, the sentiment in the Bitcoin ecosystem provides an insight into the predictions of the Bitcoin price. While there are signiﬁcant studies that investigate the token economics based on the Bitcoin network, limited research has been performed to analyze the network sentiment on the overall Bitcoin price. In this paper, we investigate the predictive power of network sentiments and explore statistical and deep-learning methods to predict Bitcoin future price. In particular, we analyze ﬁnancial and sentiment features extracted from economic and crowdsourced data respectively, and we show how the sentiment is the most signiﬁcant factor in predicting Bitcoin market stocks. Next, we compare two models used for Bitcoin time-series predictions: the Auto-Regressive Integrated Moving Average with eXogenous input (ARIMAX) and the Recurrent Neural Network (RNN). We demonstrate that both models achieve optimal results on new predictions, with a mean squared error lower than 0.14%, due to the inclusion of the studied sentiment feature. Besides, since the ARIMAX achieves better predictions than the RNN, we also prove that, with just a linear model, we may obtain outstanding market forecasts in the Bitcoin scenario.","container-title":"2020 International Joint Conference on Neural Networks (IJCNN)","DOI":"10.1109/IJCNN48605.2020.9206704","event-place":"Glasgow, United Kingdom","event-title":"2020 International Joint Conference on Neural Networks (IJCNN)","ISBN":"978-1-72816-926-2","language":"en","page":"1-8","publisher":"IEEE","publisher-place":"Glasgow, United Kingdom","source":"DOI.org (Crossref)","title":"Sentiment-Driven Price Prediction of the Bitcoin based on Statistical and Deep Learning Approaches","URL":"https://ieeexplore.ieee.org/document/9206704/","author":[{"family":"Serafini","given":"Giulia"},{"family":"Yi","given":"Ping"},{"family":"Zhang","given":"Qingquan"},{"family":"Brambilla","given":"Marco"},{"family":"Wang","given":"Jiayue"},{"family":"Hu","given":"Yiwei"},{"family":"Li","given":"Beibei"}],"accessed":{"date-parts":[["2023",5,30]]},"issued":{"date-parts":[["2020",7]]}}}],"schema":"https://github.com/citation-style-language/schema/raw/master/csl-citation.json"} </w:instrText>
+      </w:r>
+      <w:r>
+        <w:rPr>
+          <w:b/>
+          <w:bCs/>
+          <w:color w:val="333333"/>
+          <w:shd w:val="clear" w:color="auto" w:fill="FFFFFF"/>
+        </w:rPr>
+        <w:fldChar w:fldCharType="separate"/>
+      </w:r>
+      <w:r>
+        <w:rPr>
+          <w:color w:val="000000"/>
+        </w:rPr>
+        <w:t xml:space="preserve">(Serafini </w:t>
+      </w:r>
+      <w:r>
+        <w:rPr>
+          <w:i/>
+          <w:iCs/>
+          <w:color w:val="000000"/>
+        </w:rPr>
+        <w:t>et al.</w:t>
+      </w:r>
+      <w:r>
+        <w:rPr>
+          <w:color w:val="000000"/>
+        </w:rPr>
+        <w:t>, 2020)</w:t>
+      </w:r>
+      <w:r>
+        <w:rPr>
+          <w:b/>
+          <w:bCs/>
+          <w:color w:val="333333"/>
+          <w:shd w:val="clear" w:color="auto" w:fill="FFFFFF"/>
+        </w:rPr>
+        <w:fldChar w:fldCharType="end"/>
+      </w:r>
+      <w:r>
+        <w:rPr>
+          <w:b/>
+          <w:bCs/>
+          <w:color w:val="333333"/>
+          <w:shd w:val="clear" w:color="auto" w:fill="FFFFFF"/>
+        </w:rPr>
+        <w:t>.</w:t>
+      </w:r>
+    </w:p>
+    <w:p>
+      <w:pPr>
+        <w:spacing w:line="276" w:lineRule="auto"/>
+        <w:jc w:val="both"/>
+        <w:rPr>
+          <w:rFonts w:ascii="Times New Roman" w:hAnsi="Times New Roman"/>
+          <w:snapToGrid/>
+          <w:color w:val="333333"/>
+          <w:szCs w:val="24"/>
+          <w:shd w:val="clear" w:color="auto" w:fill="FFFFFF"/>
+          <w:lang w:eastAsia="en-GB"/>
+        </w:rPr>
+      </w:pPr>
+    </w:p>
+    <w:p>
+      <w:pPr>
+        <w:pStyle w:val="Assignment"/>
+      </w:pPr>
+      <w:r>
+        <w:t xml:space="preserve">This literature review intends to study the current research on the application of several techniques, such as statistical analysis, pattern recognition, machine learning, sentiment analysis, and hybrid approaches, </w:t>
+      </w:r>
+      <w:r>
+        <w:t xml:space="preserve">in five separate parts </w:t>
+      </w:r>
+      <w:r>
+        <w:t>to</w:t>
+      </w:r>
+      <w:r>
+        <w:t xml:space="preserve"> </w:t>
+      </w:r>
+      <w:r>
+        <w:t>investigate the effect of sentiment and emotions in finance-related contexts on the performance of cryptocurrency portfolios.</w:t>
+      </w:r>
+    </w:p>
+    <w:p>
+      <w:pPr>
+        <w:pStyle w:val="Assignment"/>
+      </w:pPr>
+    </w:p>
+    <w:p>
+      <w:pPr>
+        <w:pStyle w:val="Assignment"/>
+        <w:numPr>
+          <w:ilvl w:val="0"/>
+          <w:numId w:val="29"/>
+        </w:numPr>
+      </w:pPr>
+      <w:r>
+        <w:rPr>
+          <w:b/>
+          <w:bCs/>
+        </w:rPr>
+        <w:t>Sentiment</w:t>
+      </w:r>
+      <w:r>
+        <w:t xml:space="preserve"> </w:t>
+      </w:r>
+      <w:r>
+        <w:rPr>
+          <w:rStyle w:val="issue-underline"/>
+          <w:b/>
+          <w:bCs/>
+        </w:rPr>
+        <w:t>Analysis</w:t>
+      </w:r>
+    </w:p>
+    <w:p>
+      <w:pPr>
+        <w:pStyle w:val="Assignment"/>
+      </w:pPr>
+    </w:p>
+    <w:p>
+      <w:pPr>
+        <w:pStyle w:val="Assignment"/>
+        <w:rPr>
+          <w:b/>
+          <w:bCs/>
+        </w:rPr>
+      </w:pPr>
+      <w:r>
+        <w:rPr>
+          <w:b/>
+          <w:bCs/>
+        </w:rPr>
+        <w:t xml:space="preserve">1.1 </w:t>
+      </w:r>
+      <w:r>
+        <w:rPr>
+          <w:b/>
+          <w:bCs/>
+        </w:rPr>
+        <w:t>Machine Learning</w:t>
+      </w:r>
+      <w:r>
+        <w:rPr>
+          <w:b/>
+          <w:bCs/>
+        </w:rPr>
+        <w:t xml:space="preserve"> Methods</w:t>
+      </w:r>
+    </w:p>
+    <w:p>
+      <w:pPr>
+        <w:pStyle w:val="Assignment"/>
+      </w:pPr>
+      <w:r>
+        <w:t xml:space="preserve">In another study three different machine learning models have been used: neural networks (NN), support vector machines (SVM), and random forests (RF). They analysed the performance of these models in predicting the price fluctuations of Bitcoin, Ethereum, Ripple, and Litecoin utilizing data from Twitter and market data as input features. Using machine learning and sentiment analysis, they discovered that neural networks outperformed other models in predicting prices </w:t>
+      </w:r>
+      <w:r>
+        <w:fldChar w:fldCharType="begin"/>
+      </w:r>
+      <w:r>
+        <w:instrText xml:space="preserve"> ADDIN ZOTERO_ITEM CSL_CITATION {"citationID":"iHelaDZn","properties":{"formattedCitation":"(Valencia, G\\uc0\\u243{}mez-Espinosa and Vald\\uc0\\u233{}s-Aguirre, 2019)","plainCitation":"(Valencia, Gómez-Espinosa and Valdés-Aguirre, 2019)","noteIndex":0},"citationItems":[{"id":"68e8Jtt2/RvDtvsVF","uris":["http://zotero.org/users/local/fIxLkHJ1/items/J8HYKSZL"],"itemData":{"id":171,"type":"article-journal","abstract":"Cryptocurrencies are becoming increasingly relevant in the ﬁnancial world and can be considered as an emerging market. The low barrier of entry and high data availability of the cryptocurrency market makes it an excellent subject of study, from which it is possible to derive insights into the behavior of markets through the application of sentiment analysis and machine learning techniques for the challenging task of stock market prediction. While there have been some previous studies, most of them have focused exclusively on the behavior of Bitcoin. In this paper, we propose the usage of common machine learning tools and available social media data for predicting the price movement of the Bitcoin, Ethereum, Ripple and Litecoin cryptocurrency market movements. We compare the utilization of neural networks (NN), support vector machines (SVM) and random forest (RF) while using elements from Twitter and market data as input features. The results show that it is possible to predict cryptocurrency markets using machine learning and sentiment analysis, where Twitter data by itself could be used to predict certain cryptocurrencies and that NN outperform the other models.","container-title":"Entropy","DOI":"10.3390/e21060589","ISSN":"1099-4300","issue":"6","journalAbbreviation":"Entropy","language":"en","page":"589","source":"DOI.org (Crossref)","title":"Price Movement Prediction of Cryptocurrencies Using Sentiment Analysis and Machine Learning","volume":"21","author":[{"family":"Valencia","given":"Franco"},{"family":"Gómez-Espinosa","given":"Alfonso"},{"family":"Valdés-Aguirre","given":"Benjamín"}],"issued":{"date-parts":[["2019",6,14]]}}}],"schema":"https://github.com/citation-style-language/schema/raw/master/csl-citation.json"} </w:instrText>
+      </w:r>
+      <w:r>
+        <w:fldChar w:fldCharType="separate"/>
+      </w:r>
+      <w:r>
+        <w:rPr>
+          <w:color w:val="000000"/>
+        </w:rPr>
+        <w:t>(Valencia, Gómez-Espinosa and Valdés-Aguirre, 2019)</w:t>
+      </w:r>
+      <w:r>
+        <w:fldChar w:fldCharType="end"/>
+      </w:r>
+      <w:r>
+        <w:t>.</w:t>
+      </w:r>
+    </w:p>
+    <w:p>
+      <w:pPr>
+        <w:pStyle w:val="Assignment"/>
+      </w:pPr>
+      <w:r>
+        <w:t xml:space="preserve">In a research Haritha and Sahana </w:t>
+      </w:r>
+      <w:r>
+        <w:fldChar w:fldCharType="begin"/>
+      </w:r>
+      <w:r>
+        <w:instrText xml:space="preserve"> ADDIN ZOTERO_ITEM CSL_CITATION {"citationID":"2Z1KDD9Z","properties":{"formattedCitation":"(Haritha G and Sahana N, 2023)","plainCitation":"(Haritha G and Sahana N, 2023)","dontUpdate":true,"noteIndex":0},"citationItems":[{"id":"68e8Jtt2/TrEEopbF","uris":["http://zotero.org/users/local/fIxLkHJ1/items/85DQZMLP"],"itemData":{"id":161,"type":"paper-conference","abstract":"The cryptocurrency ecosystem has been the centre of discussion on many social media platforms, following its noted volatility and varied opinions. Twitter is rapidly being utilised as a news source and a medium for bitcoin discussion. Our algorithm seeks to use historical prices and sentiment of tweets to forecast the price of Bitcoin. In this study, we develop an end-to-end model that can forecast the sentiment of a set of tweets (using a Bidirectional Encoder Representations from Transformers - based Neural Network Model) and forecast the price of Bitcoin (using Gated Recurrent Unit) using the predicted sentiment and other metrics like historical cryptocurrency price data, tweet volume, a user's following, and whether or not a user is verified. The sentiment prediction gave a Mean Absolute Percentage Error of 9.45%, an average of real-time data, and test data. The mean absolute percent error for the price prediction was 3.6%.","container-title":"Natural Language Processing, Information Retrieval and AI","DOI":"10.5121/csit.2023.130302","event-title":"4th International Conference on Natural Language Processing, Information Retrieval and AI","ISBN":"978-1-925953-87-9","language":"en","page":"13-22","publisher":"Academy and Industry Research Collaboration Center (AIRCC)","source":"DOI.org (Crossref)","title":"Cryptocurrency Price Prediction using Twitter Sentiment Analysis","URL":"https://aircconline.com/csit/papers/vol13/csit130302.pdf","author":[{"family":"Haritha G","given":"B"},{"family":"Sahana N","given":"B"}],"accessed":{"date-parts":[["2023",4,21]]},"issued":{"date-parts":[["2023",2,18]]}}}],"schema":"https://github.com/citation-style-language/schema/raw/master/csl-citation.json"} </w:instrText>
+      </w:r>
+      <w:r>
+        <w:fldChar w:fldCharType="separate"/>
+      </w:r>
+      <w:r>
+        <w:rPr>
+          <w:noProof/>
+        </w:rPr>
+        <w:t>(2023)</w:t>
+      </w:r>
+      <w:r>
+        <w:fldChar w:fldCharType="end"/>
+      </w:r>
+      <w:r>
+        <w:t xml:space="preserve"> discussed using Twitter as a news source and space for discussing Bitcoin and other cryptocurrencies. They developed an end-to-end model which includes metrics such as "tweet volume", "user following", and "user verification" to predict the price of Bitcoin using historical prices and sentiment of tweets. They applied a neural network model founded on "Bidirectional Encoder Representations from Transformers (BERT)" and a "Gated Recurrent Unit (GRU)" to predict sentiment and prices, respectively. The average MAPE for the sentiment prediction was 9.45%, while the MAPE for the price forecast was 3.6%. “FinBERT”, a language model trained on financial texts, is used for sentiment analysis in this study, </w:t>
+      </w:r>
+      <w:r>
+        <w:lastRenderedPageBreak/>
+        <w:t>enabling contextual embedding and greater precision. Nevertheless, they focused just on Bitcoin, which might limit the generalizability of the recommended model to other cryptocurrencies.</w:t>
+      </w:r>
+    </w:p>
+    <w:p>
+      <w:pPr>
+        <w:pStyle w:val="Assignment"/>
+      </w:pPr>
+      <w:r>
+        <w:t xml:space="preserve">Additionally, researchers examine the difficulties in creating reliable price predictions for cryptocurrencies due to the market's nonlinearity. It suggests employing three types of Recurrent Neural Networks </w:t>
+      </w:r>
+      <w:r>
+        <w:t>(RNNs)</w:t>
+      </w:r>
+      <w:r>
+        <w:t xml:space="preserve"> to anticipate Bitcoin, Ethereum, and Litecoin exchange rates. According to the study, the "Bi-Directional LSTM (Bi-LSTM)" compared to LSTM and GRU had better accuracy. The essay also includes an outline of the current monetary system and the advent of blockchain technology and cryptocurrencies as a new asset class in the international financial landscape </w:t>
+      </w:r>
+      <w:r>
+        <w:fldChar w:fldCharType="begin"/>
+      </w:r>
+      <w:r>
+        <w:instrText xml:space="preserve"> ADDIN ZOTERO_ITEM CSL_CITATION {"citationID":"APaey3mn","properties":{"formattedCitation":"(Seabe, Moutsinga and Pindza, 2023)","plainCitation":"(Seabe, Moutsinga and Pindza, 2023)","noteIndex":0},"citationItems":[{"id":"68e8Jtt2/IJjpg4qN","uris":["http://zotero.org/users/local/fIxLkHJ1/items/HMHT6B5A"],"itemData":{"id":169,"type":"article-journal","abstract":"Highly accurate cryptocurrency price predictions are of paramount interest to investors and researchers. However, owing to the nonlinearity of the cryptocurrency market, it is difﬁcult to assess the distinct nature of time-series data, resulting in challenges in generating appropriate price predictions. Numerous studies have been conducted on cryptocurrency price prediction using different Deep Learning (DL) based algorithms. This study proposes three types of Recurrent Neural Networks (RNNs): namely, Long Short-Term Memory (LSTM), Gated Recurrent Unit (GRU), and Bi-Directional LSTM (Bi-LSTM) for exchange rate predictions of three major cryptocurrencies in the world, as measured by their market capitalization—Bitcoin (BTC), Ethereum (ETH), and Litecoin (LTC). The experimental results on the three major cryptocurrencies using both Root Mean Squared Error (RMSE) and the Mean Absolute Percentage Error (MAPE) show that the Bi-LSTM performed better in prediction than LSTM and GRU. Therefore, it can be considered the best algorithm. Bi-LSTM presented the most accurate prediction compared to GRU and LSTM, with MAPE values of 0.036, 0.041, and 0.124 for BTC, LTC, and ETH, respectively. The paper suggests that the prediction models presented in it are accurate in predicting cryptocurrency prices and can be beneﬁcial for investors and traders. Additionally, future research should focus on exploring other factors that may inﬂuence cryptocurrency prices, such as social media and trading volumes.","container-title":"Fractal and Fractional","DOI":"10.3390/fractalfract7020203","ISSN":"2504-3110","issue":"2","journalAbbreviation":"Fractal Fract","language":"en","page":"203","source":"DOI.org (Crossref)","title":"Forecasting Cryptocurrency Prices Using LSTM, GRU, and Bi-Directional LSTM: A Deep Learning Approach","title-short":"Forecasting Cryptocurrency Prices Using LSTM, GRU, and Bi-Directional LSTM","volume":"7","author":[{"family":"Seabe","given":"Phumudzo Lloyd"},{"family":"Moutsinga","given":"Claude Rodrigue Bambe"},{"family":"Pindza","given":"Edson"}],"issued":{"date-parts":[["2023",2,18]]}}}],"schema":"https://github.com/citation-style-language/schema/raw/master/csl-citation.json"} </w:instrText>
+      </w:r>
+      <w:r>
+        <w:fldChar w:fldCharType="separate"/>
+      </w:r>
+      <w:r>
+        <w:rPr>
+          <w:noProof/>
+        </w:rPr>
+        <w:t>(Seabe, Moutsinga and Pindza, 2023)</w:t>
+      </w:r>
+      <w:r>
+        <w:fldChar w:fldCharType="end"/>
+      </w:r>
+      <w:r>
+        <w:t>.</w:t>
+      </w:r>
+    </w:p>
+    <w:p>
+      <w:pPr>
+        <w:pStyle w:val="Assignment"/>
+        <w:rPr>
+          <w:lang w:bidi="fa-IR"/>
+        </w:rPr>
+      </w:pPr>
+      <w:r>
+        <w:rPr>
+          <w:lang w:bidi="fa-IR"/>
+        </w:rPr>
+        <w:t>Related to</w:t>
+      </w:r>
+      <w:r>
+        <w:rPr>
+          <w:lang w:bidi="fa-IR"/>
+        </w:rPr>
+        <w:t xml:space="preserve"> machine learning approach</w:t>
+      </w:r>
+      <w:r>
+        <w:rPr>
+          <w:lang w:bidi="fa-IR"/>
+        </w:rPr>
+        <w:t xml:space="preserve">, other research has explored a long short-term memory (LSTM) algorithm for forecasting the values of four different types of cryptocurrencies: "AMP", "Ethereum", "Electro-Optical System", and "XRP". They gathered “CoinMarketCap” data on the daily closing prices of the selected cryptocurrencies from January 1, 2019, to August 14, 2020, and divided it into training and testing sets. The LSTM method was tested using Normalize Root Mean Square Error (NRMSE), Root Mean Square Error (RMSE), and Mean Square Error (MSE) examinations, and the results showed that the LSTM algorithm had superior performance in forecasting all types of cryptocurrencies. The importance of using these models is that they may have significant economic ramifications by assisting investors and traders in recognizing trends in the sales and purchases of various types of cryptocurrencies. The findings of the LSTM model were compared to those of current systems, and the study proved that the proposed model provided greater accuracy based on the proposed system's reduced prediction errors </w:t>
+      </w:r>
+      <w:r>
+        <w:rPr>
+          <w:lang w:bidi="fa-IR"/>
+        </w:rPr>
+        <w:fldChar w:fldCharType="begin"/>
+      </w:r>
+      <w:r>
+        <w:rPr>
+          <w:lang w:bidi="fa-IR"/>
+        </w:rPr>
+        <w:instrText xml:space="preserve"> ADDIN ZOTERO_ITEM CSL_CITATION {"citationID":"ovrTnsIA","properties":{"formattedCitation":"(Ammer and Aldhyani, 2022)","plainCitation":"(Ammer and Aldhyani, 2022)","noteIndex":0},"citationItems":[{"id":"68e8Jtt2/0Dad4HCI","uris":["http://zotero.org/users/local/fIxLkHJ1/items/AHGQ47NR"],"itemData":{"id":194,"type":"article-journal","abstract":"Digital currencies such as Ethereum and XRP allow for all transactions to be carried out online. To emphasize the decentralized nature of ﬁat currency, we can refer, for example, to the fact that all virtual currency users may access services without third-party involvement. Cryptocurrency price swings are non-stationary and highly erratic, similarly to the price changes of conventional stocks. Owing to the appeal of cryptocurrencies, both investors and researchers have paid more attention to cryptocurrency price forecasts. With the rise of deep learning, cryptocurrency forecasting has gained great importance. In this study, we present a long short-term memory (LSTM) algorithm that can be used to forecast the values of four types of cryptocurrencies: AMP, Ethereum, ElectroOptical System, and XRP. Mean square error (MSE), root mean square error (RMSE), and normalize root mean square error (NRMSE) analyses were used to evaluate the LSTM model. The ﬁndings obtained from these models showed that the LSTM algorithm had superior performance in predicting all forms of cryptocurrencies. Thus, it can be regarded as the most effective algorithm. The LSTM model provided promising and accurate forecasts for all cryptocurrencies. The model was applied to forecast the future closing prices of cryptocurrencies over a period of 180 days. The Pearson correlation metric was applied to assess the correlation between the prediction and target values in the training and testing processes. The LSTM algorithm achieved the highest correlation values in training (R = 96.73%) and in testing (96.09%) in predicting XRP currency prices. Cryptocurrency prices could be accurately predicted using the established LSTM model, which displayed highly efﬁcient performance. The relevance of applying these models is that they may have huge repercussions for the economy by assisting investors and traders in identifying trends in the sales and purchases of different types of cryptocurrencies. The results of the LSTM model were compared with those of existing systems. The results of this study demonstrate that the proposed model showed superior accuracy based on the low prediction errors of the proposed system.","container-title":"Electronics","DOI":"10.3390/electronics11152349","ISSN":"2079-9292","issue":"15","journalAbbreviation":"Electronics","language":"en","page":"2349","source":"DOI.org (Crossref)","title":"Deep Learning Algorithm to Predict Cryptocurrency Fluctuation Prices: Increasing Investment Awareness","title-short":"Deep Learning Algorithm to Predict Cryptocurrency Fluctuation Prices","volume":"11","author":[{"family":"Ammer","given":"Mohammed Abdullah"},{"family":"Aldhyani","given":"Theyazn H. H."}],"issued":{"date-parts":[["2022",7,28]]}}}],"schema":"https://github.com/citation-style-language/schema/raw/master/csl-citation.json"} </w:instrText>
+      </w:r>
+      <w:r>
+        <w:rPr>
+          <w:lang w:bidi="fa-IR"/>
+        </w:rPr>
+        <w:fldChar w:fldCharType="separate"/>
+      </w:r>
+      <w:r>
+        <w:rPr>
+          <w:noProof/>
+          <w:lang w:bidi="fa-IR"/>
+        </w:rPr>
+        <w:t>(Ammer and Aldhyani, 2022)</w:t>
+      </w:r>
+      <w:r>
+        <w:rPr>
+          <w:lang w:bidi="fa-IR"/>
+        </w:rPr>
+        <w:fldChar w:fldCharType="end"/>
+      </w:r>
+      <w:r>
+        <w:rPr>
+          <w:lang w:bidi="fa-IR"/>
+        </w:rPr>
+        <w:t>.</w:t>
+      </w:r>
+    </w:p>
+    <w:p>
+      <w:pPr>
+        <w:pStyle w:val="Assignment"/>
+      </w:pPr>
+    </w:p>
+    <w:p>
+      <w:pPr>
+        <w:pStyle w:val="pb-2"/>
+        <w:spacing w:line="276" w:lineRule="auto"/>
+        <w:jc w:val="both"/>
+      </w:pPr>
+    </w:p>
+    <w:p>
+      <w:pPr>
+        <w:pStyle w:val="pb-2"/>
+        <w:spacing w:line="276" w:lineRule="auto"/>
+        <w:jc w:val="both"/>
+        <w:rPr>
+          <w:b/>
+          <w:bCs/>
+          <w:color w:val="333333"/>
+          <w:shd w:val="clear" w:color="auto" w:fill="FFFFFF"/>
+        </w:rPr>
+      </w:pPr>
+      <w:r>
+        <w:rPr>
+          <w:b/>
+          <w:bCs/>
+          <w:color w:val="333333"/>
+          <w:shd w:val="clear" w:color="auto" w:fill="FFFFFF"/>
+        </w:rPr>
+        <w:t>1.2 Deep Learning Methods</w:t>
+      </w:r>
+    </w:p>
+    <w:p>
+      <w:pPr>
+        <w:pStyle w:val="Assignment"/>
+        <w:rPr>
+          <w:lang w:bidi="fa-IR"/>
+        </w:rPr>
+      </w:pPr>
+      <w:r>
+        <w:rPr>
+          <w:lang w:bidi="fa-IR"/>
+        </w:rPr>
+        <w:t xml:space="preserve">Mounika </w:t>
+      </w:r>
+      <w:r>
+        <w:rPr>
+          <w:lang w:bidi="fa-IR"/>
+        </w:rPr>
+        <w:fldChar w:fldCharType="begin"/>
+      </w:r>
+      <w:r>
+        <w:rPr>
+          <w:lang w:bidi="fa-IR"/>
+        </w:rPr>
+        <w:instrText xml:space="preserve"> ADDIN ZOTERO_ITEM CSL_CITATION {"citationID":"uvSuMhgG","properties":{"formattedCitation":"(Mounika, 2021)","plainCitation":"(Mounika, 2021)","dontUpdate":true,"noteIndex":0},"citationItems":[{"id":"68e8Jtt2/aTbRtKSg","uris":["http://zotero.org/users/local/fIxLkHJ1/items/Q28GRR56"],"itemData":{"id":158,"type":"article-journal","abstract":"Growing demand in internet usage has bring up to the revolution in digital economy. From the past decade digital economy is playing major role round the world. The physical assets are converted to digital assets, in which Bitcoin is the major crypto currency for the investors. Bitcoin has the biggest market capital among all other crypto currencies. Bitocoin price prediction and forecast has been one of the tedious tasks for long period. Existing works are attempted to go for accurate prediction and forecast through machine learning models. The forecast can be useful work for the investors to know about the nature of price in future and gives them directions for their investments. In this proposed work, Bitcoin price prediction is proposed through the deep learning models such as Convolutional Neural Networks (CNN) and Long short term memory (LSTM) models. The aim of the work is to give accurate predictions and forecast and bring the daily trend for crypto currency market. Experimental results shows that the proposed system given better accuracy on predictions.","container-title":"International Journal for Research in Applied Science and Engineering Technology","DOI":"10.22214/ijraset.2021.33191","ISSN":"23219653","issue":"3","journalAbbreviation":"IJRASET","language":"en","page":"107-114","source":"DOI.org (Crossref)","title":"Crypto-Currency Price Prediction using CNN and LSTM Models","volume":"9","author":[{"family":"Mounika","given":"Siripurapu"}],"issued":{"date-parts":[["2021",3,31]]}}}],"schema":"https://github.com/citation-style-language/schema/raw/master/csl-citation.json"} </w:instrText>
+      </w:r>
+      <w:r>
+        <w:rPr>
+          <w:lang w:bidi="fa-IR"/>
+        </w:rPr>
+        <w:fldChar w:fldCharType="separate"/>
+      </w:r>
+      <w:r>
+        <w:rPr>
+          <w:noProof/>
+          <w:lang w:bidi="fa-IR"/>
+        </w:rPr>
+        <w:t>(2021)</w:t>
+      </w:r>
+      <w:r>
+        <w:rPr>
+          <w:lang w:bidi="fa-IR"/>
+        </w:rPr>
+        <w:fldChar w:fldCharType="end"/>
+      </w:r>
+      <w:r>
+        <w:rPr>
+          <w:lang w:bidi="fa-IR"/>
+        </w:rPr>
+        <w:t xml:space="preserve"> addresses the growing desire for the digital marketplace and Bitcoin's significance as the most important cryptocurrency for investors. The significant volatility and moves in Bitcoin's price make accurate price forecasting and prediction difficult. For this goal, models of machine learning, particularly deep learning algorithms like Long Short-Term Memory (LSTM) and Convolutional Neural Networks (CNN) have been proposed. The study's goal is to give investors and traders with accurate forecasts and predictions. The results reveal that the suggested system employing the CNN model outperforms other price-prediction models. Overall, the article emphasizes the significance of machine learning in comprehending the complexities and volatility of cryptocurrency markets.</w:t>
+      </w:r>
+    </w:p>
+    <w:p>
+      <w:pPr>
+        <w:pStyle w:val="NormalWeb"/>
+        <w:spacing w:line="276" w:lineRule="auto"/>
+        <w:jc w:val="both"/>
+        <w:rPr>
+          <w:b/>
+          <w:bCs/>
+          <w:color w:val="806000" w:themeColor="accent4" w:themeShade="80"/>
+          <w:lang w:bidi="fa-IR"/>
+        </w:rPr>
+      </w:pPr>
+      <w:r>
+        <w:rPr>
+          <w:color w:val="000000" w:themeColor="text1"/>
+          <w:lang w:bidi="fa-IR"/>
+        </w:rPr>
+        <w:t xml:space="preserve">In addition to prior researches, this research covers sentiment analysis and its applicability in analysing user opinions on diverse topics. The researchers used deep learning and word embedding models to estimate the direction of the Bitcoin price by </w:t>
+      </w:r>
+      <w:r>
+        <w:rPr>
+          <w:color w:val="000000" w:themeColor="text1"/>
+          <w:lang w:bidi="fa-IR"/>
+        </w:rPr>
+        <w:lastRenderedPageBreak/>
+        <w:t>analysing user opinions on social media, notably Twitter. Deep learning architectures including CNNs, RNNs, and LSTMs are employed, as well as word embedding models like Word2Vec, GloVe, and FastText. The evaluations are carried out on an English Twitter dataset, and the findings demonstrate that the “FastText” model, as a word embedding model, outperforms the others in estimating the direction of Bitcoin price with 89.13% accuracy. This research was the first effort to use deep learning and word embedding models to predict Bitcoin price variations (Kilimci, 2020).</w:t>
+      </w:r>
+    </w:p>
+    <w:p>
+      <w:pPr>
+        <w:pStyle w:val="Assignment"/>
+        <w:rPr>
+          <w:lang w:bidi="fa-IR"/>
+        </w:rPr>
+      </w:pPr>
+    </w:p>
+    <w:p>
+      <w:pPr>
+        <w:pStyle w:val="pb-2"/>
+        <w:spacing w:line="276" w:lineRule="auto"/>
+        <w:jc w:val="both"/>
+        <w:rPr>
+          <w:b/>
+          <w:bCs/>
+          <w:color w:val="333333"/>
+          <w:shd w:val="clear" w:color="auto" w:fill="FFFFFF"/>
+        </w:rPr>
+      </w:pPr>
+    </w:p>
+    <w:p>
+      <w:pPr>
+        <w:pStyle w:val="pb-2"/>
+        <w:spacing w:line="276" w:lineRule="auto"/>
+        <w:jc w:val="both"/>
+        <w:rPr>
+          <w:b/>
+          <w:bCs/>
+          <w:color w:val="333333"/>
+          <w:shd w:val="clear" w:color="auto" w:fill="FFFFFF"/>
+        </w:rPr>
+      </w:pPr>
+    </w:p>
+    <w:p>
+      <w:pPr>
+        <w:pStyle w:val="NormalWeb"/>
+        <w:spacing w:line="276" w:lineRule="auto"/>
+        <w:jc w:val="both"/>
+        <w:rPr>
+          <w:rStyle w:val="issue-underline"/>
+        </w:rPr>
+      </w:pPr>
+      <w:r>
+        <w:rPr>
+          <w:rStyle w:val="issue-underline"/>
+        </w:rPr>
+        <w:t>------------</w:t>
+      </w:r>
+    </w:p>
+    <w:p>
+      <w:pPr>
+        <w:pStyle w:val="NormalWeb"/>
+        <w:spacing w:line="276" w:lineRule="auto"/>
+        <w:jc w:val="both"/>
+      </w:pPr>
+      <w:r>
+        <w:rPr>
+          <w:rStyle w:val="issue-underline"/>
+        </w:rPr>
+        <w:t>A hybrid research</w:t>
+      </w:r>
+      <w:r>
+        <w:t xml:space="preserve"> that </w:t>
+      </w:r>
+      <w:r>
+        <w:rPr>
+          <w:color w:val="333333"/>
+          <w:shd w:val="clear" w:color="auto" w:fill="FFFFFF"/>
+        </w:rPr>
+        <w:t>involves a combination of statistics and sentiment analysis</w:t>
+      </w:r>
+      <w:r>
+        <w:t xml:space="preserve"> was conducted on cryptocurrencies like Bitcoin and Ethereum to determine whether public sentiment influences their price. Through an analysis of 24 Reddit communities related to cryptocurrencies, the authors built a set of 112 time-series features from submissions and comments on these subreddits. A Granger causality test is then run on the engineered time series against cryptocurrency price movements, and then the engineered time series are used to estimate cryptocurrency price movements. With only lagged price data and lagged values from a single Reddit data-derived </w:t>
+      </w:r>
+      <w:r>
+        <w:rPr>
+          <w:rStyle w:val="issue-underline"/>
+        </w:rPr>
+        <w:t>feature, the direction of Bitcoin</w:t>
+      </w:r>
+      <w:r>
+        <w:t xml:space="preserve"> and Ethereum price movements could be predicted with 74.2% and 73.1% accuracy, respectively </w:t>
+      </w:r>
+      <w:r>
+        <w:fldChar w:fldCharType="begin"/>
+      </w:r>
+      <w:r>
+        <w:instrText xml:space="preserve"> ADDIN ZOTERO_ITEM CSL_CITATION {"citationID":"VmPTibrs","properties":{"formattedCitation":"(Wooley {\\i{}et al.}, 2019)","plainCitation":"(Wooley et al., 2019)","noteIndex":0},"citationItems":[{"id":"68e8Jtt2/5bcXJb5y","uris":["http://zotero.org/users/local/fIxLkHJ1/items/F59HMZWX"],"itemData":{"id":166,"type":"paper-conference","abstract":"Explosive growth in the value of cryptocurrencies like Bitcoin and Ethereum in recent years has attracted the attention of many speculators. Unlike traditional currencies, cryptocurrencies are not backed by any government agencies resulting in prices being strongly inﬂuenced by public opinion. Understanding the relationship between cryptocurrency prices and the public sentiment can lead to improved predictions of price movement. In this paper, we give an exploratory analysis of a network of 24 Reddit communities related to Bitcoin, Ethereum, or other cryptocurrencies to analyze Bitcoin and Ethereum price movements. We engineer a set of 112 time series features from submissions and comments made on the selected subreddits, run Granger causality tests on engineered time series against cryptocurrency price movements, and use these time series to forecast the cryptocurrency price movements using classiﬁcation models. Results from these models support the Granger causality test results showing that with only lagged price values and lagged values from a single Reddit data derived feature, the direction of Bitcoin and Ethereum price movements can be predicted with 74.2% and 73.1% accuracy respectively.","container-title":"2019 18th IEEE International Conference On Machine Learning And Applications (ICMLA)","DOI":"10.1109/ICMLA.2019.00093","event-place":"Boca Raton, FL, USA","event-title":"2019 18th IEEE International Conference On Machine Learning And Applications (ICMLA)","ISBN":"978-1-72814-550-1","language":"en","page":"500-505","publisher":"IEEE","publisher-place":"Boca Raton, FL, USA","source":"DOI.org (Crossref)","title":"Extracting Cryptocurrency Price Movements from the Reddit Network Sentiment","URL":"https://ieeexplore.ieee.org/document/8999092/","author":[{"family":"Wooley","given":"Stephen"},{"family":"Edmonds","given":"Andrew"},{"family":"Bagavathi","given":"Arunkumar"},{"family":"Krishnan","given":"Siddharth"}],"accessed":{"date-parts":[["2023",4,21]]},"issued":{"date-parts":[["2019",12]]}}}],"schema":"https://github.com/citation-style-language/schema/raw/master/csl-citation.json"} </w:instrText>
+      </w:r>
+      <w:r>
+        <w:fldChar w:fldCharType="separate"/>
+      </w:r>
+      <w:r>
+        <w:t xml:space="preserve">(Wooley </w:t>
+      </w:r>
+      <w:r>
+        <w:rPr>
+          <w:i/>
+          <w:iCs/>
+        </w:rPr>
+        <w:t>et al.</w:t>
+      </w:r>
+      <w:r>
+        <w:t>, 2019)</w:t>
+      </w:r>
+      <w:r>
+        <w:fldChar w:fldCharType="end"/>
+      </w:r>
+      <w:r>
+        <w:t>.</w:t>
+      </w:r>
+    </w:p>
+    <w:p>
+      <w:pPr>
+        <w:pStyle w:val="Assignment"/>
+        <w:rPr>
+          <w:rStyle w:val="Emphasis"/>
+          <w:i w:val="0"/>
+          <w:iCs w:val="0"/>
+        </w:rPr>
+      </w:pPr>
+      <w:r>
+        <w:rPr>
+          <w:rStyle w:val="Emphasis"/>
+          <w:i w:val="0"/>
+          <w:iCs w:val="0"/>
+        </w:rPr>
+        <w:t>As another hybrid approach involving machine learning, statistics, and sentiment analysis Krysztof Wolk (2020) analysed data from cryptocurrency prices, Twitter sentiments, and Google Trends using predictive and descriptive models. He discusses how social media platforms such as Twitter and Google Trends can be used to monitor public sentiment toward cryptocurrencies and predict price changes. He also examines the correlation across the total number of tweets and data collected from web searches with crypto market prices, as well as the utility of sentiment analysis for forecasting price changes.</w:t>
+      </w:r>
+    </w:p>
+    <w:p>
+      <w:pPr>
+        <w:pStyle w:val="Assignment"/>
+        <w:rPr>
+          <w:rStyle w:val="Emphasis"/>
+          <w:i w:val="0"/>
+          <w:iCs w:val="0"/>
+        </w:rPr>
+      </w:pPr>
+      <w:r>
+        <w:rPr>
+          <w:rStyle w:val="Emphasis"/>
+          <w:i w:val="0"/>
+          <w:iCs w:val="0"/>
+        </w:rPr>
+        <w:t xml:space="preserve">Least Square Linear Regression (LSLR) and Bayesian Ridge Regression were utilized by the authors. They discovered that using an ensemble learning method was effective for error reduction in a specific model, and they compared the linear regression and ensemble learning methods, discovering that the latter worked better. Because there is a correlation between Twitter data and crypto price movements, the article suggests that sentiment analysis of Twitter and Google Trends can be effective in anticipating crypto fluctuations in the prices </w:t>
+      </w:r>
+      <w:r>
+        <w:rPr>
+          <w:rStyle w:val="Emphasis"/>
+          <w:i w:val="0"/>
+          <w:iCs w:val="0"/>
+        </w:rPr>
+        <w:fldChar w:fldCharType="begin"/>
+      </w:r>
+      <w:r>
+        <w:rPr>
+          <w:rStyle w:val="Emphasis"/>
+          <w:i w:val="0"/>
+          <w:iCs w:val="0"/>
+        </w:rPr>
+        <w:instrText xml:space="preserve"> ADDIN ZOTERO_ITEM CSL_CITATION {"citationID":"umX9iUyu","properties":{"formattedCitation":"(Wo\\uc0\\u322{}k, 2020)","plainCitation":"(Wołk, 2020)","noteIndex":0},"citationItems":[{"id":"68e8Jtt2/UFGzuLjE","uris":["http://zotero.org/users/local/fIxLkHJ1/items/JGSZFCP8"],"itemData":{"id":152,"type":"article-journal","abstract":"In recent years, the scrutiny of bitcoin and other cryptocurrencies as legal and regulated components of financial systems has been increasing. Bitcoin is currently one of the largest cryptocurrencies in terms of capital market share. Therefore, this study proposes that sentiment analysis can be used as a computational tool to predict the prices of bitcoin and other cryptocurrencies for different time intervals. A key characteristic of the cryptocurrency market is that the fluctuation of currency prices depends on people's perceptions and opinions, not institutional money regulation. Therefore, analysing the relationship between social media and web search is crucial for cryptocurrency price prediction. This study uses Twitter and Google Trends to forecast the short-term prices of the primary cryptocurrencies, as these social media platforms are used to influence purchasing decisions. The study adopts and interpolates a unique multimodel approach to analyse the impact of social media on cryptocurrency prices. Our results prove that people's psychological and behavioural attitudes have a significant impact on the highly speculative cryptocurrency prices.","container-title":"Expert Systems","DOI":"10.1111/exsy.12493","ISSN":"0266-4720, 1468-0394","issue":"2","journalAbbreviation":"Expert Systems","language":"en","source":"DOI.org (Crossref)","title":"Advanced social media sentiment analysis for short‐term cryptocurrency price prediction","URL":"https://onlinelibrary.wiley.com/doi/10.1111/exsy.12493","volume":"37","author":[{"family":"Wołk","given":"Krzysztof"}],"accessed":{"date-parts":[["2023",4,21]]},"issued":{"date-parts":[["2020",4]]}}}],"schema":"https://github.com/citation-style-language/schema/raw/master/csl-citation.json"} </w:instrText>
+      </w:r>
+      <w:r>
+        <w:rPr>
+          <w:rStyle w:val="Emphasis"/>
+          <w:i w:val="0"/>
+          <w:iCs w:val="0"/>
+        </w:rPr>
+        <w:fldChar w:fldCharType="separate"/>
+      </w:r>
+      <w:r>
+        <w:rPr>
+          <w:i/>
+          <w:iCs/>
+          <w:color w:val="000000"/>
+        </w:rPr>
+        <w:t>(</w:t>
+      </w:r>
+      <w:r>
+        <w:rPr>
+          <w:color w:val="000000"/>
+        </w:rPr>
+        <w:t>Wołk</w:t>
+      </w:r>
+      <w:r>
+        <w:rPr>
+          <w:i/>
+          <w:iCs/>
+          <w:color w:val="000000"/>
+        </w:rPr>
+        <w:t>, 2020)</w:t>
+      </w:r>
+      <w:r>
+        <w:rPr>
+          <w:rStyle w:val="Emphasis"/>
+          <w:i w:val="0"/>
+          <w:iCs w:val="0"/>
+        </w:rPr>
+        <w:fldChar w:fldCharType="end"/>
+      </w:r>
+      <w:r>
+        <w:rPr>
+          <w:rStyle w:val="Emphasis"/>
+          <w:i w:val="0"/>
+          <w:iCs w:val="0"/>
+        </w:rPr>
+        <w:t>.</w:t>
+      </w:r>
+    </w:p>
+    <w:p>
+      <w:pPr>
+        <w:spacing w:line="276" w:lineRule="auto"/>
+        <w:jc w:val="both"/>
+        <w:rPr>
+          <w:rFonts w:ascii="Times New Roman" w:hAnsi="Times New Roman"/>
+          <w:color w:val="000000" w:themeColor="text1"/>
+        </w:rPr>
+      </w:pPr>
+      <w:r>
+        <w:rPr>
+          <w:rFonts w:ascii="Times New Roman" w:hAnsi="Times New Roman"/>
+          <w:color w:val="000000" w:themeColor="text1"/>
+        </w:rPr>
+        <w:t>----------</w:t>
+      </w:r>
+    </w:p>
+    <w:p>
+      <w:pPr>
+        <w:spacing w:line="276" w:lineRule="auto"/>
+        <w:jc w:val="both"/>
+        <w:rPr>
+          <w:rFonts w:ascii="Times New Roman" w:hAnsi="Times New Roman"/>
+          <w:color w:val="000000" w:themeColor="text1"/>
+          <w:szCs w:val="24"/>
+        </w:rPr>
+      </w:pPr>
+      <w:r>
+        <w:rPr>
+          <w:rFonts w:ascii="Times New Roman" w:hAnsi="Times New Roman"/>
+          <w:color w:val="000000" w:themeColor="text1"/>
+        </w:rPr>
+        <w:t xml:space="preserve">While the research has displayed the potential of deep learning models and machine learning models in analysing sentiment and predicting cryptocurrency prices in the context of cryptocurrencies, there is still a gap in the literature when it comes to </w:t>
+      </w:r>
+      <w:r>
+        <w:rPr>
+          <w:rFonts w:ascii="Times New Roman" w:hAnsi="Times New Roman"/>
+          <w:color w:val="000000" w:themeColor="text1"/>
+        </w:rPr>
+        <w:lastRenderedPageBreak/>
+        <w:t>investigating the effect of sentiment and emotions in finance-related comments on online forums</w:t>
+      </w:r>
+      <w:r>
+        <w:rPr>
+          <w:rFonts w:ascii="Times New Roman" w:hAnsi="Times New Roman"/>
+          <w:color w:val="000000" w:themeColor="text1"/>
+          <w:sz w:val="32"/>
+          <w:szCs w:val="32"/>
+        </w:rPr>
+        <w:t xml:space="preserve"> </w:t>
+      </w:r>
+      <w:r>
+        <w:rPr>
+          <w:rFonts w:ascii="Times New Roman" w:hAnsi="Times New Roman"/>
+          <w:color w:val="000000" w:themeColor="text1"/>
+        </w:rPr>
+        <w:t>on cryptocurrency portfolio performance. The goal of this research is to fill up this gap by developing a transformer-based deep learning model to analyse sentiment and emotions and investigate their impact on cryptocurrency portfolio performance.</w:t>
+      </w:r>
+    </w:p>
+    <w:p>
+      <w:pPr>
+        <w:spacing w:line="276" w:lineRule="auto"/>
+        <w:jc w:val="both"/>
+        <w:rPr>
+          <w:rFonts w:ascii="Times New Roman" w:hAnsi="Times New Roman"/>
+          <w:szCs w:val="24"/>
+        </w:rPr>
+      </w:pPr>
+    </w:p>
+    <w:p>
+      <w:pPr>
+        <w:spacing w:line="276" w:lineRule="auto"/>
+        <w:jc w:val="both"/>
+        <w:rPr>
+          <w:rFonts w:ascii="Times New Roman" w:hAnsi="Times New Roman"/>
+          <w:szCs w:val="24"/>
+        </w:rPr>
+      </w:pPr>
+    </w:p>
+    <w:p>
+      <w:pPr>
+        <w:pStyle w:val="Assignment"/>
+        <w:numPr>
+          <w:ilvl w:val="0"/>
+          <w:numId w:val="29"/>
+        </w:numPr>
+        <w:rPr>
+          <w:b/>
+          <w:bCs/>
+        </w:rPr>
+      </w:pPr>
+      <w:r>
+        <w:rPr>
+          <w:b/>
+          <w:bCs/>
+        </w:rPr>
+        <w:t>Time Series Analysis</w:t>
+      </w:r>
+    </w:p>
+    <w:p>
+      <w:pPr>
+        <w:pStyle w:val="Assignment"/>
+      </w:pPr>
+      <w:r>
+        <w:t>An article in the context of statistical analysis, focuses on predicting the market price of Bitcoin using time series analysis, specifically the Autoregressive Integrated Moving Average (ARIMA) model. The study utilizes four years of Bitcoin data from 2013 to 2017 and aims to achieve a 90% accuracy in predicting the volatility of Bitcoin prices in the short run. The research is motivated by the increasing popularity of Bitcoin as a decentralized cryptocurrency and the interest of both investors and researchers in understanding and predicting its value. They discuss the testing of the models against previously unused data and the calculation of accuracy using the normalized "root mean squared error (RMSE)" method. The study emphasizes two essential characteristics of financial data: price movements in trends and the tendency of history to repeat itself. The research predicts Bitcoin prices for the next ten days based on the chosen model and compares the results with actual prices.</w:t>
+      </w:r>
+    </w:p>
+    <w:p>
+      <w:pPr>
+        <w:pStyle w:val="Assignment"/>
+      </w:pPr>
+      <w:r>
+        <w:t xml:space="preserve">In conclusion, the study proposes a suitable model, ARIMA, for predicting the market price of Bitcoin using time series analysis. The research demonstrates the potential of this approach in forecasting Bitcoin price volatility in the short run, with a claimed accuracy of 90% </w:t>
+      </w:r>
+      <w:r>
+        <w:fldChar w:fldCharType="begin"/>
+      </w:r>
+      <w:r>
+        <w:instrText xml:space="preserve"> ADDIN ZOTERO_ITEM CSL_CITATION {"citationID":"gOk6Kqah","properties":{"formattedCitation":"(Roy, Nanjiba and Chakrabarty, 2018)","plainCitation":"(Roy, Nanjiba and Chakrabarty, 2018)","noteIndex":0},"citationItems":[{"id":76,"uris":["http://zotero.org/users/local/HLcaG7x2/items/KDLPI3XM"],"itemData":{"id":76,"type":"article-journal","language":"en","title":"Bitcoin Price Forecasting Using Time Series Analysis","author":[{"family":"Roy","given":"Shaily"},{"family":"Nanjiba","given":"Samiha"},{"family":"Chakrabarty","given":"Amitabha"}],"issued":{"date-parts":[["2018"]]}}}],"schema":"https://github.com/citation-style-language/schema/raw/master/csl-citation.json"} </w:instrText>
+      </w:r>
+      <w:r>
+        <w:fldChar w:fldCharType="separate"/>
+      </w:r>
+      <w:r>
+        <w:rPr>
+          <w:noProof/>
+        </w:rPr>
+        <w:t>(Roy, Nanjiba and Chakrabarty, 2018)</w:t>
+      </w:r>
+      <w:r>
+        <w:fldChar w:fldCharType="end"/>
+      </w:r>
+      <w:r>
+        <w:t>.</w:t>
+      </w:r>
+    </w:p>
+    <w:p>
+      <w:pPr>
+        <w:spacing w:line="276" w:lineRule="auto"/>
+        <w:jc w:val="both"/>
+        <w:rPr>
+          <w:rFonts w:ascii="Times New Roman" w:hAnsi="Times New Roman"/>
+          <w:szCs w:val="24"/>
+        </w:rPr>
+      </w:pPr>
+    </w:p>
+    <w:p>
+      <w:pPr>
+        <w:spacing w:line="276" w:lineRule="auto"/>
+        <w:jc w:val="both"/>
+        <w:rPr>
+          <w:rFonts w:ascii="Times New Roman" w:hAnsi="Times New Roman"/>
+          <w:szCs w:val="24"/>
+        </w:rPr>
+      </w:pPr>
+    </w:p>
+    <w:p>
+      <w:pPr>
+        <w:spacing w:line="276" w:lineRule="auto"/>
+        <w:jc w:val="both"/>
+        <w:rPr>
+          <w:rFonts w:ascii="Times New Roman" w:hAnsi="Times New Roman"/>
+          <w:szCs w:val="24"/>
+        </w:rPr>
+      </w:pPr>
+    </w:p>
+    <w:p>
+      <w:pPr>
+        <w:spacing w:line="276" w:lineRule="auto"/>
+        <w:jc w:val="both"/>
+        <w:rPr>
+          <w:rFonts w:ascii="Times New Roman" w:hAnsi="Times New Roman"/>
+          <w:szCs w:val="24"/>
+        </w:rPr>
+      </w:pPr>
+    </w:p>
+    <w:p>
+      <w:pPr>
+        <w:spacing w:line="360" w:lineRule="auto"/>
+        <w:jc w:val="both"/>
+        <w:rPr>
+          <w:rFonts w:ascii="Times New Roman" w:hAnsi="Times New Roman"/>
+          <w:szCs w:val="24"/>
+        </w:rPr>
+      </w:pPr>
+    </w:p>
+    <w:p>
+      <w:pPr>
+        <w:spacing w:line="360" w:lineRule="auto"/>
+        <w:jc w:val="both"/>
+        <w:rPr>
+          <w:rFonts w:ascii="Times New Roman" w:hAnsi="Times New Roman"/>
+          <w:b/>
+          <w:bCs/>
+          <w:sz w:val="28"/>
+          <w:szCs w:val="28"/>
+        </w:rPr>
+      </w:pPr>
+      <w:r>
+        <w:rPr>
+          <w:rFonts w:ascii="Times New Roman" w:hAnsi="Times New Roman"/>
+          <w:b/>
+          <w:bCs/>
+          <w:sz w:val="28"/>
+          <w:szCs w:val="28"/>
+        </w:rPr>
         <w:t>References</w:t>
       </w:r>
     </w:p>
@@ -6150,7 +7068,15 @@
           <w:rFonts w:ascii="Times New Roman" w:hAnsi="Times New Roman"/>
           <w:szCs w:val="24"/>
         </w:rPr>
-        <w:t xml:space="preserve">Naeem, M.A., Mbarki, I. and Shahzad, S.J.H. (2021) ‘Predictive role of online investor sentiment for cryptocurrency market: Evidence from happiness and fears’, </w:t>
+        <w:t xml:space="preserve">Naeem, M.A., Mbarki, I. and Shahzad, S.J.H. (2021) ‘Predictive role of online investor </w:t>
+      </w:r>
+      <w:r>
+        <w:rPr>
+          <w:rFonts w:ascii="Times New Roman" w:hAnsi="Times New Roman"/>
+          <w:szCs w:val="24"/>
+        </w:rPr>
+        <w:lastRenderedPageBreak/>
+        <w:t xml:space="preserve">sentiment for cryptocurrency market: Evidence from happiness and fears’, </w:t>
       </w:r>
       <w:r>
         <w:rPr>
@@ -9315,6 +10241,97 @@
       <w:rPr>
         <w:rFonts w:ascii="Wingdings" w:hAnsi="Wingdings" w:hint="default"/>
       </w:rPr>
+    </w:lvl>
+  </w:abstractNum>
+  <w:abstractNum w:abstractNumId="28" w15:restartNumberingAfterBreak="0">
+    <w:nsid w:val="7BE015E7"/>
+    <w:multiLevelType w:val="hybridMultilevel"/>
+    <w:tmpl w:val="EAC4DE14"/>
+    <w:lvl w:ilvl="0" w:tplc="48A4279C">
+      <w:start w:val="1"/>
+      <w:numFmt w:val="decimal"/>
+      <w:lvlText w:val="%1)"/>
+      <w:lvlJc w:val="left"/>
+      <w:pPr>
+        <w:ind w:left="360" w:hanging="360"/>
+      </w:pPr>
+      <w:rPr>
+        <w:rFonts w:hint="default"/>
+        <w:b/>
+        <w:bCs/>
+      </w:rPr>
+    </w:lvl>
+    <w:lvl w:ilvl="1" w:tplc="08090019" w:tentative="1">
+      <w:start w:val="1"/>
+      <w:numFmt w:val="lowerLetter"/>
+      <w:lvlText w:val="%2."/>
+      <w:lvlJc w:val="left"/>
+      <w:pPr>
+        <w:ind w:left="1080" w:hanging="360"/>
+      </w:pPr>
+    </w:lvl>
+    <w:lvl w:ilvl="2" w:tplc="0809001B" w:tentative="1">
+      <w:start w:val="1"/>
+      <w:numFmt w:val="lowerRoman"/>
+      <w:lvlText w:val="%3."/>
+      <w:lvlJc w:val="right"/>
+      <w:pPr>
+        <w:ind w:left="1800" w:hanging="180"/>
+      </w:pPr>
+    </w:lvl>
+    <w:lvl w:ilvl="3" w:tplc="0809000F" w:tentative="1">
+      <w:start w:val="1"/>
+      <w:numFmt w:val="decimal"/>
+      <w:lvlText w:val="%4."/>
+      <w:lvlJc w:val="left"/>
+      <w:pPr>
+        <w:ind w:left="2520" w:hanging="360"/>
+      </w:pPr>
+    </w:lvl>
+    <w:lvl w:ilvl="4" w:tplc="08090019" w:tentative="1">
+      <w:start w:val="1"/>
+      <w:numFmt w:val="lowerLetter"/>
+      <w:lvlText w:val="%5."/>
+      <w:lvlJc w:val="left"/>
+      <w:pPr>
+        <w:ind w:left="3240" w:hanging="360"/>
+      </w:pPr>
+    </w:lvl>
+    <w:lvl w:ilvl="5" w:tplc="0809001B" w:tentative="1">
+      <w:start w:val="1"/>
+      <w:numFmt w:val="lowerRoman"/>
+      <w:lvlText w:val="%6."/>
+      <w:lvlJc w:val="right"/>
+      <w:pPr>
+        <w:ind w:left="3960" w:hanging="180"/>
+      </w:pPr>
+    </w:lvl>
+    <w:lvl w:ilvl="6" w:tplc="0809000F" w:tentative="1">
+      <w:start w:val="1"/>
+      <w:numFmt w:val="decimal"/>
+      <w:lvlText w:val="%7."/>
+      <w:lvlJc w:val="left"/>
+      <w:pPr>
+        <w:ind w:left="4680" w:hanging="360"/>
+      </w:pPr>
+    </w:lvl>
+    <w:lvl w:ilvl="7" w:tplc="08090019" w:tentative="1">
+      <w:start w:val="1"/>
+      <w:numFmt w:val="lowerLetter"/>
+      <w:lvlText w:val="%8."/>
+      <w:lvlJc w:val="left"/>
+      <w:pPr>
+        <w:ind w:left="5400" w:hanging="360"/>
+      </w:pPr>
+    </w:lvl>
+    <w:lvl w:ilvl="8" w:tplc="0809001B" w:tentative="1">
+      <w:start w:val="1"/>
+      <w:numFmt w:val="lowerRoman"/>
+      <w:lvlText w:val="%9."/>
+      <w:lvlJc w:val="right"/>
+      <w:pPr>
+        <w:ind w:left="6120" w:hanging="180"/>
+      </w:pPr>
     </w:lvl>
   </w:abstractNum>
   <w:num w:numId="1" w16cid:durableId="2095668030">
@@ -9401,6 +10418,9 @@
   <w:num w:numId="28" w16cid:durableId="1416173770">
     <w:abstractNumId w:val="1"/>
   </w:num>
+  <w:num w:numId="29" w16cid:durableId="1875993253">
+    <w:abstractNumId w:val="28"/>
+  </w:num>
 </w:numbering>
 </file>
 
@@ -9434,7 +10454,7 @@
     <w:lsdException w:name="Subtitle" w:qFormat="1"/>
     <w:lsdException w:name="Hyperlink" w:uiPriority="99"/>
     <w:lsdException w:name="Strong" w:qFormat="1"/>
-    <w:lsdException w:name="Emphasis" w:qFormat="1"/>
+    <w:lsdException w:name="Emphasis" w:uiPriority="20" w:qFormat="1"/>
     <w:lsdException w:name="Normal (Web)" w:uiPriority="99"/>
     <w:lsdException w:name="Normal Table" w:semiHidden="1" w:unhideWhenUsed="1"/>
     <w:lsdException w:name="Table Simple 1" w:semiHidden="1" w:unhideWhenUsed="1"/>
@@ -11471,6 +12491,7 @@
   </w:style>
   <w:style w:type="character" w:styleId="Emphasis">
     <w:name w:val="Emphasis"/>
+    <w:uiPriority w:val="20"/>
     <w:qFormat/>
     <w:rsid w:val="00564242"/>
     <w:rPr>
@@ -11603,6 +12624,24 @@
       <w:snapToGrid/>
       <w:szCs w:val="24"/>
       <w:lang w:eastAsia="en-GB"/>
+    </w:rPr>
+  </w:style>
+  <w:style w:type="paragraph" w:customStyle="1" w:styleId="Assignment">
+    <w:name w:val="Assignment"/>
+    <w:basedOn w:val="NoSpacing"/>
+    <w:autoRedefine/>
+    <w:qFormat/>
+    <w:rsid w:val="00746F45"/>
+    <w:pPr>
+      <w:spacing w:line="276" w:lineRule="auto"/>
+      <w:jc w:val="both"/>
+    </w:pPr>
+    <w:rPr>
+      <w:rFonts w:ascii="Times New Roman" w:hAnsi="Times New Roman" w:cs="Times New Roman"/>
+      <w:color w:val="000000" w:themeColor="text1"/>
+      <w:sz w:val="24"/>
+      <w:szCs w:val="24"/>
+      <w:shd w:val="clear" w:color="auto" w:fill="FFFFFF"/>
     </w:rPr>
   </w:style>
 </w:styles>

</xml_diff>